<commit_message>
Answer to Q3 part d
</commit_message>
<xml_diff>
--- a/HW4/q3 by eitan.docx
+++ b/HW4/q3 by eitan.docx
@@ -5503,7 +5503,7 @@
           </mc:Choice>
           <mc:Fallback>
             <w:pict>
-              <v:line w14:anchorId="219A67E0" id="מחבר ישר 27" o:spid="_x0000_s1026" style="position:absolute;flip:x y;z-index:251680768;visibility:visible;mso-wrap-style:square;mso-wrap-distance-left:9pt;mso-wrap-distance-top:0;mso-wrap-distance-right:9pt;mso-wrap-distance-bottom:0;mso-position-horizontal:absolute;mso-position-horizontal-relative:text;mso-position-vertical:absolute;mso-position-vertical-relative:text" from="154.85pt,92.5pt" to="226.35pt,118.65pt" o:gfxdata="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" strokecolor="black [3200]" strokeweight=".5pt">
+              <v:line w14:anchorId="08A9F30E" id="מחבר ישר 27" o:spid="_x0000_s1026" style="position:absolute;flip:x y;z-index:251680768;visibility:visible;mso-wrap-style:square;mso-wrap-distance-left:9pt;mso-wrap-distance-top:0;mso-wrap-distance-right:9pt;mso-wrap-distance-bottom:0;mso-position-horizontal:absolute;mso-position-horizontal-relative:text;mso-position-vertical:absolute;mso-position-vertical-relative:text" from="154.85pt,92.5pt" to="226.35pt,118.65pt" o:gfxdata="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" strokecolor="black [3200]" strokeweight=".5pt">
                 <v:stroke joinstyle="miter"/>
                 <w10:wrap type="square"/>
               </v:line>
@@ -5568,7 +5568,7 @@
           </mc:Choice>
           <mc:Fallback>
             <w:pict>
-              <v:line w14:anchorId="49A89E98" id="מחבר ישר 28" o:spid="_x0000_s1026" style="position:absolute;flip:x y;z-index:251681792;visibility:visible;mso-wrap-style:square;mso-wrap-distance-left:9pt;mso-wrap-distance-top:0;mso-wrap-distance-right:9pt;mso-wrap-distance-bottom:0;mso-position-horizontal:absolute;mso-position-horizontal-relative:text;mso-position-vertical:absolute;mso-position-vertical-relative:text" from="202.55pt,93.9pt" to="230.55pt,111.15pt" o:gfxdata="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" strokecolor="black [3200]" strokeweight=".5pt">
+              <v:line w14:anchorId="0C3B4BF4" id="מחבר ישר 28" o:spid="_x0000_s1026" style="position:absolute;flip:x y;z-index:251681792;visibility:visible;mso-wrap-style:square;mso-wrap-distance-left:9pt;mso-wrap-distance-top:0;mso-wrap-distance-right:9pt;mso-wrap-distance-bottom:0;mso-position-horizontal:absolute;mso-position-horizontal-relative:text;mso-position-vertical:absolute;mso-position-vertical-relative:text" from="202.55pt,93.9pt" to="230.55pt,111.15pt" o:gfxdata="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" strokecolor="black [3200]" strokeweight=".5pt">
                 <v:stroke joinstyle="miter"/>
                 <w10:wrap type="square"/>
               </v:line>
@@ -5750,7 +5750,7 @@
           </mc:Choice>
           <mc:Fallback>
             <w:pict>
-              <v:line w14:anchorId="36BCC882" id="מחבר ישר 33" o:spid="_x0000_s1026" style="position:absolute;flip:x;z-index:251684864;visibility:visible;mso-wrap-style:square;mso-wrap-distance-left:9pt;mso-wrap-distance-top:0;mso-wrap-distance-right:9pt;mso-wrap-distance-bottom:0;mso-position-horizontal:absolute;mso-position-horizontal-relative:text;mso-position-vertical:absolute;mso-position-vertical-relative:text" from="147.85pt,35.45pt" to="220.75pt,62.55pt" o:gfxdata="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" strokecolor="black [3200]" strokeweight=".5pt">
+              <v:line w14:anchorId="0CFFA395" id="מחבר ישר 33" o:spid="_x0000_s1026" style="position:absolute;flip:x;z-index:251684864;visibility:visible;mso-wrap-style:square;mso-wrap-distance-left:9pt;mso-wrap-distance-top:0;mso-wrap-distance-right:9pt;mso-wrap-distance-bottom:0;mso-position-horizontal:absolute;mso-position-horizontal-relative:text;mso-position-vertical:absolute;mso-position-vertical-relative:text" from="147.85pt,35.45pt" to="220.75pt,62.55pt" o:gfxdata="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" strokecolor="black [3200]" strokeweight=".5pt">
                 <v:stroke joinstyle="miter"/>
                 <w10:wrap type="square"/>
               </v:line>
@@ -5815,7 +5815,7 @@
           </mc:Choice>
           <mc:Fallback>
             <w:pict>
-              <v:line w14:anchorId="20C73015" id="מחבר ישר 34" o:spid="_x0000_s1026" style="position:absolute;flip:x;z-index:251685888;visibility:visible;mso-wrap-style:square;mso-wrap-distance-left:9pt;mso-wrap-distance-top:0;mso-wrap-distance-right:9pt;mso-wrap-distance-bottom:0;mso-position-horizontal:absolute;mso-position-horizontal-relative:text;mso-position-vertical:absolute;mso-position-vertical-relative:text" from="194.6pt,43.85pt" to="226.35pt,62.5pt" o:gfxdata="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" strokecolor="black [3200]" strokeweight=".5pt">
+              <v:line w14:anchorId="5AD1D53E" id="מחבר ישר 34" o:spid="_x0000_s1026" style="position:absolute;flip:x;z-index:251685888;visibility:visible;mso-wrap-style:square;mso-wrap-distance-left:9pt;mso-wrap-distance-top:0;mso-wrap-distance-right:9pt;mso-wrap-distance-bottom:0;mso-position-horizontal:absolute;mso-position-horizontal-relative:text;mso-position-vertical:absolute;mso-position-vertical-relative:text" from="194.6pt,43.85pt" to="226.35pt,62.5pt" o:gfxdata="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" strokecolor="black [3200]" strokeweight=".5pt">
                 <v:stroke joinstyle="miter"/>
                 <w10:wrap type="square"/>
               </v:line>
@@ -5880,7 +5880,7 @@
           </mc:Choice>
           <mc:Fallback>
             <w:pict>
-              <v:line w14:anchorId="40C8BD09" id="מחבר ישר 37" o:spid="_x0000_s1026" style="position:absolute;z-index:251686912;visibility:visible;mso-wrap-style:square;mso-wrap-distance-left:9pt;mso-wrap-distance-top:0;mso-wrap-distance-right:9pt;mso-wrap-distance-bottom:0;mso-position-horizontal:absolute;mso-position-horizontal-relative:text;mso-position-vertical:absolute;mso-position-vertical-relative:text" from="256.75pt,35.45pt" to="331.55pt,61.95pt" o:gfxdata="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" strokecolor="black [3200]" strokeweight=".5pt">
+              <v:line w14:anchorId="358A6A6A" id="מחבר ישר 37" o:spid="_x0000_s1026" style="position:absolute;z-index:251686912;visibility:visible;mso-wrap-style:square;mso-wrap-distance-left:9pt;mso-wrap-distance-top:0;mso-wrap-distance-right:9pt;mso-wrap-distance-bottom:0;mso-position-horizontal:absolute;mso-position-horizontal-relative:text;mso-position-vertical:absolute;mso-position-vertical-relative:text" from="256.75pt,35.45pt" to="331.55pt,61.95pt" o:gfxdata="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" strokecolor="black [3200]" strokeweight=".5pt">
                 <v:stroke joinstyle="miter"/>
                 <w10:wrap type="square"/>
               </v:line>
@@ -5945,7 +5945,7 @@
           </mc:Choice>
           <mc:Fallback>
             <w:pict>
-              <v:line w14:anchorId="26235DE5" id="מחבר ישר 36" o:spid="_x0000_s1026" style="position:absolute;z-index:251687936;visibility:visible;mso-wrap-style:square;mso-wrap-distance-left:9pt;mso-wrap-distance-top:0;mso-wrap-distance-right:9pt;mso-wrap-distance-bottom:0;mso-position-horizontal:absolute;mso-position-horizontal-relative:text;mso-position-vertical:absolute;mso-position-vertical-relative:text" from="252.1pt,42pt" to="284.8pt,62pt" o:gfxdata="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" strokecolor="black [3200]" strokeweight=".5pt">
+              <v:line w14:anchorId="72CAFCEB" id="מחבר ישר 36" o:spid="_x0000_s1026" style="position:absolute;z-index:251687936;visibility:visible;mso-wrap-style:square;mso-wrap-distance-left:9pt;mso-wrap-distance-top:0;mso-wrap-distance-right:9pt;mso-wrap-distance-bottom:0;mso-position-horizontal:absolute;mso-position-horizontal-relative:text;mso-position-vertical:absolute;mso-position-vertical-relative:text" from="252.1pt,42pt" to="284.8pt,62pt" o:gfxdata="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" strokecolor="black [3200]" strokeweight=".5pt">
                 <v:stroke joinstyle="miter"/>
                 <w10:wrap type="square"/>
               </v:line>
@@ -6010,7 +6010,7 @@
           </mc:Choice>
           <mc:Fallback>
             <w:pict>
-              <v:line w14:anchorId="0F5BEEC7" id="מחבר ישר 31" o:spid="_x0000_s1026" style="position:absolute;flip:y;z-index:251688960;visibility:visible;mso-wrap-style:square;mso-wrap-distance-left:9pt;mso-wrap-distance-top:0;mso-wrap-distance-right:9pt;mso-wrap-distance-bottom:0;mso-position-horizontal:absolute;mso-position-horizontal-relative:text;mso-position-vertical:absolute;mso-position-vertical-relative:text" from="262.85pt,92.5pt" to="324.05pt,122.35pt" o:gfxdata="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" strokecolor="black [3200]" strokeweight=".5pt">
+              <v:line w14:anchorId="14A4F857" id="מחבר ישר 31" o:spid="_x0000_s1026" style="position:absolute;flip:y;z-index:251688960;visibility:visible;mso-wrap-style:square;mso-wrap-distance-left:9pt;mso-wrap-distance-top:0;mso-wrap-distance-right:9pt;mso-wrap-distance-bottom:0;mso-position-horizontal:absolute;mso-position-horizontal-relative:text;mso-position-vertical:absolute;mso-position-vertical-relative:text" from="262.85pt,92.5pt" to="324.05pt,122.35pt" o:gfxdata="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" strokecolor="black [3200]" strokeweight=".5pt">
                 <v:stroke joinstyle="miter"/>
                 <w10:wrap type="square"/>
               </v:line>
@@ -6075,7 +6075,7 @@
           </mc:Choice>
           <mc:Fallback>
             <w:pict>
-              <v:line w14:anchorId="2B0314AB" id="מחבר ישר 30" o:spid="_x0000_s1026" style="position:absolute;flip:y;z-index:251689984;visibility:visible;mso-wrap-style:square;mso-wrap-distance-left:9pt;mso-wrap-distance-top:0;mso-wrap-distance-right:9pt;mso-wrap-distance-bottom:0;mso-position-horizontal:absolute;mso-position-horizontal-relative:text;mso-position-vertical:absolute;mso-position-vertical-relative:text" from="261.45pt,96.25pt" to="283.9pt,113.05pt" o:gfxdata="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" strokecolor="black [3200]" strokeweight=".5pt">
+              <v:line w14:anchorId="3BC6F1FE" id="מחבר ישר 30" o:spid="_x0000_s1026" style="position:absolute;flip:y;z-index:251689984;visibility:visible;mso-wrap-style:square;mso-wrap-distance-left:9pt;mso-wrap-distance-top:0;mso-wrap-distance-right:9pt;mso-wrap-distance-bottom:0;mso-position-horizontal:absolute;mso-position-horizontal-relative:text;mso-position-vertical:absolute;mso-position-vertical-relative:text" from="261.45pt,96.25pt" to="283.9pt,113.05pt" o:gfxdata="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" strokecolor="black [3200]" strokeweight=".5pt">
                 <v:stroke joinstyle="miter"/>
                 <w10:wrap type="square"/>
               </v:line>
@@ -6383,7 +6383,7 @@
           </mc:Choice>
           <mc:Fallback>
             <w:pict>
-              <v:line w14:anchorId="212506CC" id="מחבר ישר 6" o:spid="_x0000_s1026" style="position:absolute;flip:x y;z-index:251694080;visibility:visible;mso-wrap-style:square;mso-width-percent:0;mso-height-percent:0;mso-wrap-distance-left:9pt;mso-wrap-distance-top:0;mso-wrap-distance-right:9pt;mso-wrap-distance-bottom:0;mso-position-horizontal:absolute;mso-position-horizontal-relative:text;mso-position-vertical:absolute;mso-position-vertical-relative:text;mso-width-percent:0;mso-height-percent:0;mso-width-relative:margin;mso-height-relative:margin" from="32.8pt,97.45pt" to="226.35pt,124.75pt" o:gfxdata="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" strokecolor="black [3200]" strokeweight=".5pt">
+              <v:line w14:anchorId="5D948E29" id="מחבר ישר 6" o:spid="_x0000_s1026" style="position:absolute;flip:x y;z-index:251694080;visibility:visible;mso-wrap-style:square;mso-width-percent:0;mso-height-percent:0;mso-wrap-distance-left:9pt;mso-wrap-distance-top:0;mso-wrap-distance-right:9pt;mso-wrap-distance-bottom:0;mso-position-horizontal:absolute;mso-position-horizontal-relative:text;mso-position-vertical:absolute;mso-position-vertical-relative:text;mso-width-percent:0;mso-height-percent:0;mso-width-relative:margin;mso-height-relative:margin" from="32.8pt,97.45pt" to="226.35pt,124.75pt" o:gfxdata="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" strokecolor="black [3200]" strokeweight=".5pt">
                 <v:stroke joinstyle="miter"/>
                 <w10:wrap type="square"/>
               </v:line>
@@ -6467,7 +6467,7 @@
           </mc:Choice>
           <mc:Fallback>
             <w:pict>
-              <v:line w14:anchorId="56F73265" id="מחבר ישר 5" o:spid="_x0000_s1026" style="position:absolute;flip:x;z-index:251697152;visibility:visible;mso-wrap-style:square;mso-width-percent:0;mso-height-percent:0;mso-wrap-distance-left:9pt;mso-wrap-distance-top:0;mso-wrap-distance-right:9pt;mso-wrap-distance-bottom:0;mso-position-horizontal:absolute;mso-position-horizontal-relative:text;mso-position-vertical:absolute;mso-position-vertical-relative:text;mso-width-percent:0;mso-height-percent:0;mso-width-relative:margin;mso-height-relative:margin" from="34.55pt,11.1pt" to="219.85pt,49.7pt" o:gfxdata="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" strokecolor="black [3200]" strokeweight=".5pt">
+              <v:line w14:anchorId="45DEE3C7" id="מחבר ישר 5" o:spid="_x0000_s1026" style="position:absolute;flip:x;z-index:251697152;visibility:visible;mso-wrap-style:square;mso-width-percent:0;mso-height-percent:0;mso-wrap-distance-left:9pt;mso-wrap-distance-top:0;mso-wrap-distance-right:9pt;mso-wrap-distance-bottom:0;mso-position-horizontal:absolute;mso-position-horizontal-relative:text;mso-position-vertical:absolute;mso-position-vertical-relative:text;mso-width-percent:0;mso-height-percent:0;mso-width-relative:margin;mso-height-relative:margin" from="34.55pt,11.1pt" to="219.85pt,49.7pt" o:gfxdata="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" strokecolor="black [3200]" strokeweight=".5pt">
                 <v:stroke joinstyle="miter"/>
                 <w10:wrap type="square"/>
               </v:line>
@@ -6551,7 +6551,7 @@
           </mc:Choice>
           <mc:Fallback>
             <w:pict>
-              <v:line w14:anchorId="655C07DD" id="מחבר ישר 3" o:spid="_x0000_s1026" style="position:absolute;flip:x;z-index:251696128;visibility:visible;mso-wrap-style:square;mso-width-percent:0;mso-height-percent:0;mso-wrap-distance-left:9pt;mso-wrap-distance-top:0;mso-wrap-distance-right:9pt;mso-wrap-distance-bottom:0;mso-position-horizontal:absolute;mso-position-horizontal-relative:text;mso-position-vertical:absolute;mso-position-vertical-relative:text;mso-width-percent:0;mso-height-percent:0;mso-width-relative:margin;mso-height-relative:margin" from="96.15pt,.6pt" to="218.65pt,34.55pt" o:gfxdata="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" strokecolor="black [3200]" strokeweight=".5pt">
+              <v:line w14:anchorId="34A9289B" id="מחבר ישר 3" o:spid="_x0000_s1026" style="position:absolute;flip:x;z-index:251696128;visibility:visible;mso-wrap-style:square;mso-width-percent:0;mso-height-percent:0;mso-wrap-distance-left:9pt;mso-wrap-distance-top:0;mso-wrap-distance-right:9pt;mso-wrap-distance-bottom:0;mso-position-horizontal:absolute;mso-position-horizontal-relative:text;mso-position-vertical:absolute;mso-position-vertical-relative:text;mso-width-percent:0;mso-height-percent:0;mso-width-relative:margin;mso-height-relative:margin" from="96.15pt,.6pt" to="218.65pt,34.55pt" o:gfxdata="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" strokecolor="black [3200]" strokeweight=".5pt">
                 <v:stroke joinstyle="miter"/>
                 <w10:wrap type="square"/>
               </v:line>
@@ -7281,7 +7281,7 @@
           </mc:Choice>
           <mc:Fallback>
             <w:pict>
-              <v:line w14:anchorId="7A6DCB04" id="מחבר ישר 2" o:spid="_x0000_s1026" style="position:absolute;flip:x y;z-index:251692032;visibility:visible;mso-wrap-style:square;mso-width-percent:0;mso-height-percent:0;mso-wrap-distance-left:9pt;mso-wrap-distance-top:0;mso-wrap-distance-right:9pt;mso-wrap-distance-bottom:0;mso-position-horizontal:absolute;mso-position-horizontal-relative:text;mso-position-vertical:absolute;mso-position-vertical-relative:text;mso-width-percent:0;mso-height-percent:0;mso-width-relative:margin;mso-height-relative:margin" from="105.4pt,4.85pt" to="226.2pt,34.95pt" o:gfxdata="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" strokecolor="black [3200]" strokeweight=".5pt">
+              <v:line w14:anchorId="0BD8A010" id="מחבר ישר 2" o:spid="_x0000_s1026" style="position:absolute;flip:x y;z-index:251692032;visibility:visible;mso-wrap-style:square;mso-width-percent:0;mso-height-percent:0;mso-wrap-distance-left:9pt;mso-wrap-distance-top:0;mso-wrap-distance-right:9pt;mso-wrap-distance-bottom:0;mso-position-horizontal:absolute;mso-position-horizontal-relative:text;mso-position-vertical:absolute;mso-position-vertical-relative:text;mso-width-percent:0;mso-height-percent:0;mso-width-relative:margin;mso-height-relative:margin" from="105.4pt,4.85pt" to="226.2pt,34.95pt" o:gfxdata="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" strokecolor="black [3200]" strokeweight=".5pt">
                 <v:stroke joinstyle="miter"/>
                 <w10:wrap type="square"/>
               </v:line>
@@ -8309,8 +8309,7 @@
         <w:bidi/>
         <w:ind w:left="1080"/>
         <w:rPr>
-          <w:rFonts w:eastAsiaTheme="minorEastAsia" w:hint="cs"/>
-          <w:rtl/>
+          <w:rFonts w:eastAsiaTheme="minorEastAsia"/>
         </w:rPr>
       </w:pPr>
       <w:r>
@@ -8448,8 +8447,1031 @@
         </w:rPr>
         <w:t xml:space="preserve"> מובטחת.</w:t>
       </w:r>
+    </w:p>
+    <w:p>
+      <w:pPr>
+        <w:pStyle w:val="ListParagraph"/>
+        <w:bidi/>
+        <w:ind w:left="1080"/>
+        <w:rPr>
+          <w:rFonts w:eastAsiaTheme="minorEastAsia"/>
+        </w:rPr>
+      </w:pPr>
+    </w:p>
+    <w:p>
+      <w:pPr>
+        <w:pStyle w:val="ListParagraph"/>
+        <w:numPr>
+          <w:ilvl w:val="0"/>
+          <w:numId w:val="3"/>
+        </w:numPr>
+        <w:bidi/>
+        <w:rPr>
+          <w:rFonts w:eastAsiaTheme="minorEastAsia"/>
+        </w:rPr>
+      </w:pPr>
+      <w:r>
+        <w:rPr>
+          <w:rFonts w:eastAsiaTheme="minorEastAsia" w:hint="cs"/>
+          <w:rtl/>
+        </w:rPr>
+        <w:t xml:space="preserve">נגדיר פונקציות </w:t>
+      </w:r>
+      <m:oMath>
+        <m:sSub>
+          <m:sSubPr>
+            <m:ctrlPr>
+              <w:rPr>
+                <w:rFonts w:ascii="Cambria Math" w:eastAsiaTheme="minorEastAsia" w:hAnsi="Cambria Math"/>
+                <w:i/>
+              </w:rPr>
+            </m:ctrlPr>
+          </m:sSubPr>
+          <m:e>
+            <m:r>
+              <w:rPr>
+                <w:rFonts w:ascii="Cambria Math" w:eastAsiaTheme="minorEastAsia" w:hAnsi="Cambria Math"/>
+              </w:rPr>
+              <m:t>g</m:t>
+            </m:r>
+          </m:e>
+          <m:sub>
+            <m:r>
+              <w:rPr>
+                <w:rFonts w:ascii="Cambria Math" w:eastAsiaTheme="minorEastAsia" w:hAnsi="Cambria Math"/>
+              </w:rPr>
+              <m:t>n</m:t>
+            </m:r>
+          </m:sub>
+        </m:sSub>
+        <m:r>
+          <w:rPr>
+            <w:rFonts w:ascii="Cambria Math" w:eastAsiaTheme="minorEastAsia" w:hAnsi="Cambria Math"/>
+          </w:rPr>
+          <m:t>:</m:t>
+        </m:r>
+        <m:sSup>
+          <m:sSupPr>
+            <m:ctrlPr>
+              <w:rPr>
+                <w:rFonts w:ascii="Cambria Math" w:eastAsiaTheme="minorEastAsia" w:hAnsi="Cambria Math"/>
+                <w:i/>
+              </w:rPr>
+            </m:ctrlPr>
+          </m:sSupPr>
+          <m:e>
+            <m:r>
+              <m:rPr>
+                <m:scr m:val="double-struck"/>
+              </m:rPr>
+              <w:rPr>
+                <w:rFonts w:ascii="Cambria Math" w:eastAsiaTheme="minorEastAsia" w:hAnsi="Cambria Math"/>
+              </w:rPr>
+              <m:t>N</m:t>
+            </m:r>
+          </m:e>
+          <m:sup>
+            <m:r>
+              <w:rPr>
+                <w:rFonts w:ascii="Cambria Math" w:eastAsiaTheme="minorEastAsia" w:hAnsi="Cambria Math"/>
+              </w:rPr>
+              <m:t>n</m:t>
+            </m:r>
+          </m:sup>
+        </m:sSup>
+        <m:r>
+          <m:rPr>
+            <m:scr m:val="double-struck"/>
+          </m:rPr>
+          <w:rPr>
+            <w:rFonts w:ascii="Cambria Math" w:eastAsiaTheme="minorEastAsia" w:hAnsi="Cambria Math"/>
+          </w:rPr>
+          <m:t>→N</m:t>
+        </m:r>
+      </m:oMath>
+      <w:r>
+        <w:rPr>
+          <w:rFonts w:eastAsiaTheme="minorEastAsia" w:hint="cs"/>
+          <w:rtl/>
+        </w:rPr>
+        <w:t xml:space="preserve"> שתפעל בצורה הבאה:</w:t>
+      </w:r>
+    </w:p>
+    <w:p>
+      <w:pPr>
+        <w:pStyle w:val="ListParagraph"/>
+        <w:bidi/>
+        <w:ind w:left="1080"/>
+        <w:rPr>
+          <w:rFonts w:eastAsiaTheme="minorEastAsia"/>
+          <w:rtl/>
+        </w:rPr>
+      </w:pPr>
+      <m:oMathPara>
+        <m:oMath>
+          <m:sSub>
+            <m:sSubPr>
+              <m:ctrlPr>
+                <w:rPr>
+                  <w:rFonts w:ascii="Cambria Math" w:eastAsiaTheme="minorEastAsia" w:hAnsi="Cambria Math"/>
+                  <w:i/>
+                </w:rPr>
+              </m:ctrlPr>
+            </m:sSubPr>
+            <m:e>
+              <m:r>
+                <w:rPr>
+                  <w:rFonts w:ascii="Cambria Math" w:eastAsiaTheme="minorEastAsia" w:hAnsi="Cambria Math"/>
+                </w:rPr>
+                <m:t>g</m:t>
+              </m:r>
+            </m:e>
+            <m:sub>
+              <m:r>
+                <w:rPr>
+                  <w:rFonts w:ascii="Cambria Math" w:eastAsiaTheme="minorEastAsia" w:hAnsi="Cambria Math"/>
+                </w:rPr>
+                <m:t>n</m:t>
+              </m:r>
+            </m:sub>
+          </m:sSub>
+          <m:d>
+            <m:dPr>
+              <m:ctrlPr>
+                <w:rPr>
+                  <w:rFonts w:ascii="Cambria Math" w:eastAsiaTheme="minorEastAsia" w:hAnsi="Cambria Math"/>
+                  <w:i/>
+                </w:rPr>
+              </m:ctrlPr>
+            </m:dPr>
+            <m:e>
+              <m:d>
+                <m:dPr>
+                  <m:begChr m:val="{"/>
+                  <m:endChr m:val="}"/>
+                  <m:ctrlPr>
+                    <w:rPr>
+                      <w:rFonts w:ascii="Cambria Math" w:eastAsiaTheme="minorEastAsia" w:hAnsi="Cambria Math"/>
+                      <w:i/>
+                    </w:rPr>
+                  </m:ctrlPr>
+                </m:dPr>
+                <m:e>
+                  <m:sSub>
+                    <m:sSubPr>
+                      <m:ctrlPr>
+                        <w:rPr>
+                          <w:rFonts w:ascii="Cambria Math" w:eastAsiaTheme="minorEastAsia" w:hAnsi="Cambria Math"/>
+                          <w:i/>
+                        </w:rPr>
+                      </m:ctrlPr>
+                    </m:sSubPr>
+                    <m:e>
+                      <m:r>
+                        <w:rPr>
+                          <w:rFonts w:ascii="Cambria Math" w:eastAsiaTheme="minorEastAsia" w:hAnsi="Cambria Math"/>
+                        </w:rPr>
+                        <m:t>i</m:t>
+                      </m:r>
+                    </m:e>
+                    <m:sub>
+                      <m:r>
+                        <w:rPr>
+                          <w:rFonts w:ascii="Cambria Math" w:eastAsiaTheme="minorEastAsia" w:hAnsi="Cambria Math"/>
+                        </w:rPr>
+                        <m:t>1</m:t>
+                      </m:r>
+                    </m:sub>
+                  </m:sSub>
+                  <m:r>
+                    <w:rPr>
+                      <w:rFonts w:ascii="Cambria Math" w:eastAsiaTheme="minorEastAsia" w:hAnsi="Cambria Math"/>
+                    </w:rPr>
+                    <m:t>,</m:t>
+                  </m:r>
+                  <m:sSub>
+                    <m:sSubPr>
+                      <m:ctrlPr>
+                        <w:rPr>
+                          <w:rFonts w:ascii="Cambria Math" w:eastAsiaTheme="minorEastAsia" w:hAnsi="Cambria Math"/>
+                          <w:i/>
+                        </w:rPr>
+                      </m:ctrlPr>
+                    </m:sSubPr>
+                    <m:e>
+                      <m:r>
+                        <w:rPr>
+                          <w:rFonts w:ascii="Cambria Math" w:eastAsiaTheme="minorEastAsia" w:hAnsi="Cambria Math"/>
+                        </w:rPr>
+                        <m:t>i</m:t>
+                      </m:r>
+                    </m:e>
+                    <m:sub>
+                      <m:r>
+                        <w:rPr>
+                          <w:rFonts w:ascii="Cambria Math" w:eastAsiaTheme="minorEastAsia" w:hAnsi="Cambria Math"/>
+                        </w:rPr>
+                        <m:t>2</m:t>
+                      </m:r>
+                    </m:sub>
+                  </m:sSub>
+                  <m:r>
+                    <w:rPr>
+                      <w:rFonts w:ascii="Cambria Math" w:eastAsiaTheme="minorEastAsia" w:hAnsi="Cambria Math"/>
+                    </w:rPr>
+                    <m:t>,</m:t>
+                  </m:r>
+                  <m:sSub>
+                    <m:sSubPr>
+                      <m:ctrlPr>
+                        <w:rPr>
+                          <w:rFonts w:ascii="Cambria Math" w:eastAsiaTheme="minorEastAsia" w:hAnsi="Cambria Math"/>
+                          <w:i/>
+                        </w:rPr>
+                      </m:ctrlPr>
+                    </m:sSubPr>
+                    <m:e>
+                      <m:r>
+                        <w:rPr>
+                          <w:rFonts w:ascii="Cambria Math" w:eastAsiaTheme="minorEastAsia" w:hAnsi="Cambria Math"/>
+                        </w:rPr>
+                        <m:t>i</m:t>
+                      </m:r>
+                    </m:e>
+                    <m:sub>
+                      <m:r>
+                        <w:rPr>
+                          <w:rFonts w:ascii="Cambria Math" w:eastAsiaTheme="minorEastAsia" w:hAnsi="Cambria Math"/>
+                        </w:rPr>
+                        <m:t>3</m:t>
+                      </m:r>
+                    </m:sub>
+                  </m:sSub>
+                  <m:r>
+                    <w:rPr>
+                      <w:rFonts w:ascii="Cambria Math" w:eastAsiaTheme="minorEastAsia" w:hAnsi="Cambria Math"/>
+                    </w:rPr>
+                    <m:t>,…,</m:t>
+                  </m:r>
+                  <m:sSub>
+                    <m:sSubPr>
+                      <m:ctrlPr>
+                        <w:rPr>
+                          <w:rFonts w:ascii="Cambria Math" w:eastAsiaTheme="minorEastAsia" w:hAnsi="Cambria Math"/>
+                          <w:i/>
+                        </w:rPr>
+                      </m:ctrlPr>
+                    </m:sSubPr>
+                    <m:e>
+                      <m:r>
+                        <w:rPr>
+                          <w:rFonts w:ascii="Cambria Math" w:eastAsiaTheme="minorEastAsia" w:hAnsi="Cambria Math"/>
+                        </w:rPr>
+                        <m:t>i</m:t>
+                      </m:r>
+                    </m:e>
+                    <m:sub>
+                      <m:r>
+                        <w:rPr>
+                          <w:rFonts w:ascii="Cambria Math" w:eastAsiaTheme="minorEastAsia" w:hAnsi="Cambria Math"/>
+                        </w:rPr>
+                        <m:t>n</m:t>
+                      </m:r>
+                    </m:sub>
+                  </m:sSub>
+                </m:e>
+              </m:d>
+            </m:e>
+          </m:d>
+          <m:r>
+            <w:rPr>
+              <w:rFonts w:ascii="Cambria Math" w:eastAsiaTheme="minorEastAsia" w:hAnsi="Cambria Math"/>
+            </w:rPr>
+            <m:t>=</m:t>
+          </m:r>
+          <m:func>
+            <m:funcPr>
+              <m:ctrlPr>
+                <w:rPr>
+                  <w:rFonts w:ascii="Cambria Math" w:eastAsiaTheme="minorEastAsia" w:hAnsi="Cambria Math"/>
+                  <w:i/>
+                </w:rPr>
+              </m:ctrlPr>
+            </m:funcPr>
+            <m:fName>
+              <m:r>
+                <m:rPr>
+                  <m:sty m:val="p"/>
+                </m:rPr>
+                <w:rPr>
+                  <w:rFonts w:ascii="Cambria Math" w:eastAsiaTheme="minorEastAsia" w:hAnsi="Cambria Math"/>
+                </w:rPr>
+                <m:t>max</m:t>
+              </m:r>
+            </m:fName>
+            <m:e>
+              <m:d>
+                <m:dPr>
+                  <m:ctrlPr>
+                    <w:rPr>
+                      <w:rFonts w:ascii="Cambria Math" w:eastAsiaTheme="minorEastAsia" w:hAnsi="Cambria Math"/>
+                      <w:i/>
+                    </w:rPr>
+                  </m:ctrlPr>
+                </m:dPr>
+                <m:e>
+                  <m:d>
+                    <m:dPr>
+                      <m:begChr m:val="{"/>
+                      <m:endChr m:val="}"/>
+                      <m:ctrlPr>
+                        <w:rPr>
+                          <w:rFonts w:ascii="Cambria Math" w:eastAsiaTheme="minorEastAsia" w:hAnsi="Cambria Math"/>
+                          <w:i/>
+                        </w:rPr>
+                      </m:ctrlPr>
+                    </m:dPr>
+                    <m:e>
+                      <m:sSub>
+                        <m:sSubPr>
+                          <m:ctrlPr>
+                            <w:rPr>
+                              <w:rFonts w:ascii="Cambria Math" w:eastAsiaTheme="minorEastAsia" w:hAnsi="Cambria Math"/>
+                              <w:i/>
+                            </w:rPr>
+                          </m:ctrlPr>
+                        </m:sSubPr>
+                        <m:e>
+                          <m:r>
+                            <w:rPr>
+                              <w:rFonts w:ascii="Cambria Math" w:eastAsiaTheme="minorEastAsia" w:hAnsi="Cambria Math"/>
+                            </w:rPr>
+                            <m:t>i</m:t>
+                          </m:r>
+                        </m:e>
+                        <m:sub>
+                          <m:r>
+                            <w:rPr>
+                              <w:rFonts w:ascii="Cambria Math" w:eastAsiaTheme="minorEastAsia" w:hAnsi="Cambria Math"/>
+                            </w:rPr>
+                            <m:t>1</m:t>
+                          </m:r>
+                        </m:sub>
+                      </m:sSub>
+                      <m:r>
+                        <w:rPr>
+                          <w:rFonts w:ascii="Cambria Math" w:eastAsiaTheme="minorEastAsia" w:hAnsi="Cambria Math"/>
+                        </w:rPr>
+                        <m:t>,</m:t>
+                      </m:r>
+                      <m:sSub>
+                        <m:sSubPr>
+                          <m:ctrlPr>
+                            <w:rPr>
+                              <w:rFonts w:ascii="Cambria Math" w:eastAsiaTheme="minorEastAsia" w:hAnsi="Cambria Math"/>
+                              <w:i/>
+                            </w:rPr>
+                          </m:ctrlPr>
+                        </m:sSubPr>
+                        <m:e>
+                          <m:r>
+                            <w:rPr>
+                              <w:rFonts w:ascii="Cambria Math" w:eastAsiaTheme="minorEastAsia" w:hAnsi="Cambria Math"/>
+                            </w:rPr>
+                            <m:t>i</m:t>
+                          </m:r>
+                        </m:e>
+                        <m:sub>
+                          <m:r>
+                            <w:rPr>
+                              <w:rFonts w:ascii="Cambria Math" w:eastAsiaTheme="minorEastAsia" w:hAnsi="Cambria Math"/>
+                            </w:rPr>
+                            <m:t>2</m:t>
+                          </m:r>
+                        </m:sub>
+                      </m:sSub>
+                      <m:r>
+                        <w:rPr>
+                          <w:rFonts w:ascii="Cambria Math" w:eastAsiaTheme="minorEastAsia" w:hAnsi="Cambria Math"/>
+                        </w:rPr>
+                        <m:t>,</m:t>
+                      </m:r>
+                      <m:sSub>
+                        <m:sSubPr>
+                          <m:ctrlPr>
+                            <w:rPr>
+                              <w:rFonts w:ascii="Cambria Math" w:eastAsiaTheme="minorEastAsia" w:hAnsi="Cambria Math"/>
+                              <w:i/>
+                            </w:rPr>
+                          </m:ctrlPr>
+                        </m:sSubPr>
+                        <m:e>
+                          <m:r>
+                            <w:rPr>
+                              <w:rFonts w:ascii="Cambria Math" w:eastAsiaTheme="minorEastAsia" w:hAnsi="Cambria Math"/>
+                            </w:rPr>
+                            <m:t>i</m:t>
+                          </m:r>
+                        </m:e>
+                        <m:sub>
+                          <m:r>
+                            <w:rPr>
+                              <w:rFonts w:ascii="Cambria Math" w:eastAsiaTheme="minorEastAsia" w:hAnsi="Cambria Math"/>
+                            </w:rPr>
+                            <m:t>3</m:t>
+                          </m:r>
+                        </m:sub>
+                      </m:sSub>
+                      <m:r>
+                        <w:rPr>
+                          <w:rFonts w:ascii="Cambria Math" w:eastAsiaTheme="minorEastAsia" w:hAnsi="Cambria Math"/>
+                        </w:rPr>
+                        <m:t>,…,</m:t>
+                      </m:r>
+                      <m:sSub>
+                        <m:sSubPr>
+                          <m:ctrlPr>
+                            <w:rPr>
+                              <w:rFonts w:ascii="Cambria Math" w:eastAsiaTheme="minorEastAsia" w:hAnsi="Cambria Math"/>
+                              <w:i/>
+                            </w:rPr>
+                          </m:ctrlPr>
+                        </m:sSubPr>
+                        <m:e>
+                          <m:r>
+                            <w:rPr>
+                              <w:rFonts w:ascii="Cambria Math" w:eastAsiaTheme="minorEastAsia" w:hAnsi="Cambria Math"/>
+                            </w:rPr>
+                            <m:t>i</m:t>
+                          </m:r>
+                        </m:e>
+                        <m:sub>
+                          <m:r>
+                            <w:rPr>
+                              <w:rFonts w:ascii="Cambria Math" w:eastAsiaTheme="minorEastAsia" w:hAnsi="Cambria Math"/>
+                            </w:rPr>
+                            <m:t>n</m:t>
+                          </m:r>
+                        </m:sub>
+                      </m:sSub>
+                    </m:e>
+                  </m:d>
+                </m:e>
+              </m:d>
+            </m:e>
+          </m:func>
+        </m:oMath>
+      </m:oMathPara>
+    </w:p>
+    <w:p>
+      <w:pPr>
+        <w:pStyle w:val="ListParagraph"/>
+        <w:bidi/>
+        <w:ind w:left="1080"/>
+        <w:rPr>
+          <w:rFonts w:eastAsiaTheme="minorEastAsia"/>
+          <w:rtl/>
+        </w:rPr>
+      </w:pPr>
+      <w:r>
+        <w:rPr>
+          <w:rFonts w:eastAsiaTheme="minorEastAsia" w:hint="cs"/>
+          <w:rtl/>
+        </w:rPr>
+        <w:t>נשתמש בפונקציות הנ"ל כדי לקחת כל מצב ב</w:t>
+      </w:r>
+      <m:oMath>
+        <m:sSup>
+          <m:sSupPr>
+            <m:ctrlPr>
+              <w:rPr>
+                <w:rFonts w:ascii="Cambria Math" w:eastAsiaTheme="minorEastAsia" w:hAnsi="Cambria Math"/>
+                <w:i/>
+              </w:rPr>
+            </m:ctrlPr>
+          </m:sSupPr>
+          <m:e>
+            <m:r>
+              <w:rPr>
+                <w:rFonts w:ascii="Cambria Math" w:eastAsiaTheme="minorEastAsia" w:hAnsi="Cambria Math"/>
+              </w:rPr>
+              <m:t>D</m:t>
+            </m:r>
+          </m:e>
+          <m:sup>
+            <m:r>
+              <w:rPr>
+                <w:rFonts w:ascii="Cambria Math" w:eastAsiaTheme="minorEastAsia" w:hAnsi="Cambria Math"/>
+              </w:rPr>
+              <m:t>'</m:t>
+            </m:r>
+          </m:sup>
+        </m:sSup>
+      </m:oMath>
+      <w:r>
+        <w:rPr>
+          <w:rFonts w:eastAsiaTheme="minorEastAsia" w:hint="cs"/>
+          <w:rtl/>
+        </w:rPr>
+        <w:t xml:space="preserve"> עבור משתנה ספציפי ונמיר אותו למצב ב</w:t>
+      </w:r>
+      <m:oMath>
+        <m:r>
+          <w:rPr>
+            <w:rFonts w:ascii="Cambria Math" w:eastAsiaTheme="minorEastAsia" w:hAnsi="Cambria Math"/>
+          </w:rPr>
+          <m:t>D</m:t>
+        </m:r>
+      </m:oMath>
+      <w:r>
+        <w:rPr>
+          <w:rFonts w:eastAsiaTheme="minorEastAsia" w:hint="cs"/>
+          <w:rtl/>
+        </w:rPr>
+        <w:t xml:space="preserve"> ע"י לקיחת המספר המקסימלי בקבוצה שהוא המרחק המקסימלי שיכול להיות בין </w:t>
+      </w:r>
       <w:bookmarkStart w:id="0" w:name="_GoBack"/>
       <w:bookmarkEnd w:id="0"/>
+      <w:r>
+        <w:rPr>
+          <w:rFonts w:eastAsiaTheme="minorEastAsia" w:hint="cs"/>
+          <w:rtl/>
+        </w:rPr>
+        <w:t xml:space="preserve">שימוש אחרון של משתנה לשחרור שלו, כלומר מרחק גרירה מקסימלי. כלומר, לכל משתנה </w:t>
+      </w:r>
+      <m:oMath>
+        <m:r>
+          <w:rPr>
+            <w:rFonts w:ascii="Cambria Math" w:eastAsiaTheme="minorEastAsia" w:hAnsi="Cambria Math"/>
+          </w:rPr>
+          <m:t>x</m:t>
+        </m:r>
+      </m:oMath>
+      <w:r>
+        <w:rPr>
+          <w:rFonts w:eastAsiaTheme="minorEastAsia" w:hint="cs"/>
+          <w:rtl/>
+        </w:rPr>
+        <w:t xml:space="preserve"> שגודל הקבוצה שלו הוא </w:t>
+      </w:r>
+      <m:oMath>
+        <m:d>
+          <m:dPr>
+            <m:begChr m:val="|"/>
+            <m:endChr m:val="|"/>
+            <m:ctrlPr>
+              <w:rPr>
+                <w:rFonts w:ascii="Cambria Math" w:eastAsiaTheme="minorEastAsia" w:hAnsi="Cambria Math"/>
+                <w:i/>
+              </w:rPr>
+            </m:ctrlPr>
+          </m:dPr>
+          <m:e>
+            <m:r>
+              <w:rPr>
+                <w:rFonts w:ascii="Cambria Math" w:eastAsiaTheme="minorEastAsia" w:hAnsi="Cambria Math"/>
+              </w:rPr>
+              <m:t>x</m:t>
+            </m:r>
+          </m:e>
+        </m:d>
+      </m:oMath>
+      <w:r>
+        <w:rPr>
+          <w:rFonts w:eastAsiaTheme="minorEastAsia" w:hint="cs"/>
+          <w:rtl/>
+        </w:rPr>
+        <w:t xml:space="preserve"> נפעיל את </w:t>
+      </w:r>
+      <m:oMath>
+        <m:sSub>
+          <m:sSubPr>
+            <m:ctrlPr>
+              <w:rPr>
+                <w:rFonts w:ascii="Cambria Math" w:eastAsiaTheme="minorEastAsia" w:hAnsi="Cambria Math"/>
+                <w:i/>
+              </w:rPr>
+            </m:ctrlPr>
+          </m:sSubPr>
+          <m:e>
+            <m:r>
+              <w:rPr>
+                <w:rFonts w:ascii="Cambria Math" w:eastAsiaTheme="minorEastAsia" w:hAnsi="Cambria Math"/>
+              </w:rPr>
+              <m:t>g</m:t>
+            </m:r>
+          </m:e>
+          <m:sub>
+            <m:d>
+              <m:dPr>
+                <m:begChr m:val="|"/>
+                <m:endChr m:val="|"/>
+                <m:ctrlPr>
+                  <w:rPr>
+                    <w:rFonts w:ascii="Cambria Math" w:eastAsiaTheme="minorEastAsia" w:hAnsi="Cambria Math"/>
+                    <w:i/>
+                  </w:rPr>
+                </m:ctrlPr>
+              </m:dPr>
+              <m:e>
+                <m:r>
+                  <w:rPr>
+                    <w:rFonts w:ascii="Cambria Math" w:eastAsiaTheme="minorEastAsia" w:hAnsi="Cambria Math"/>
+                  </w:rPr>
+                  <m:t>x</m:t>
+                </m:r>
+              </m:e>
+            </m:d>
+          </m:sub>
+        </m:sSub>
+        <m:r>
+          <w:rPr>
+            <w:rFonts w:ascii="Cambria Math" w:eastAsiaTheme="minorEastAsia" w:hAnsi="Cambria Math"/>
+          </w:rPr>
+          <m:t>(x)</m:t>
+        </m:r>
+      </m:oMath>
+      <w:r>
+        <w:rPr>
+          <w:rFonts w:eastAsiaTheme="minorEastAsia" w:hint="cs"/>
+          <w:rtl/>
+        </w:rPr>
+        <w:t xml:space="preserve"> וניצור וקטור </w:t>
+      </w:r>
+      <m:oMath>
+        <m:r>
+          <w:rPr>
+            <w:rFonts w:ascii="Cambria Math" w:eastAsiaTheme="minorEastAsia" w:hAnsi="Cambria Math"/>
+          </w:rPr>
+          <m:t>v</m:t>
+        </m:r>
+      </m:oMath>
+      <w:r>
+        <w:rPr>
+          <w:rFonts w:eastAsiaTheme="minorEastAsia" w:hint="cs"/>
+          <w:rtl/>
+        </w:rPr>
+        <w:t xml:space="preserve"> בצורה הבאה:</w:t>
+      </w:r>
+    </w:p>
+    <w:p>
+      <w:pPr>
+        <w:pStyle w:val="ListParagraph"/>
+        <w:bidi/>
+        <w:ind w:left="1080"/>
+        <w:rPr>
+          <w:rFonts w:eastAsiaTheme="minorEastAsia"/>
+          <w:rtl/>
+        </w:rPr>
+      </w:pPr>
+      <m:oMathPara>
+        <m:oMath>
+          <m:r>
+            <w:rPr>
+              <w:rFonts w:ascii="Cambria Math" w:eastAsiaTheme="minorEastAsia" w:hAnsi="Cambria Math"/>
+            </w:rPr>
+            <m:t>v=</m:t>
+          </m:r>
+          <m:d>
+            <m:dPr>
+              <m:begChr m:val="{"/>
+              <m:endChr m:val="}"/>
+              <m:ctrlPr>
+                <w:rPr>
+                  <w:rFonts w:ascii="Cambria Math" w:eastAsiaTheme="minorEastAsia" w:hAnsi="Cambria Math"/>
+                  <w:i/>
+                </w:rPr>
+              </m:ctrlPr>
+            </m:dPr>
+            <m:e>
+              <m:sSub>
+                <m:sSubPr>
+                  <m:ctrlPr>
+                    <w:rPr>
+                      <w:rFonts w:ascii="Cambria Math" w:eastAsiaTheme="minorEastAsia" w:hAnsi="Cambria Math"/>
+                      <w:i/>
+                    </w:rPr>
+                  </m:ctrlPr>
+                </m:sSubPr>
+                <m:e>
+                  <m:r>
+                    <w:rPr>
+                      <w:rFonts w:ascii="Cambria Math" w:eastAsiaTheme="minorEastAsia" w:hAnsi="Cambria Math"/>
+                    </w:rPr>
+                    <m:t>g</m:t>
+                  </m:r>
+                </m:e>
+                <m:sub>
+                  <m:d>
+                    <m:dPr>
+                      <m:begChr m:val="|"/>
+                      <m:endChr m:val="|"/>
+                      <m:ctrlPr>
+                        <w:rPr>
+                          <w:rFonts w:ascii="Cambria Math" w:eastAsiaTheme="minorEastAsia" w:hAnsi="Cambria Math"/>
+                          <w:i/>
+                        </w:rPr>
+                      </m:ctrlPr>
+                    </m:dPr>
+                    <m:e>
+                      <m:sSub>
+                        <m:sSubPr>
+                          <m:ctrlPr>
+                            <w:rPr>
+                              <w:rFonts w:ascii="Cambria Math" w:eastAsiaTheme="minorEastAsia" w:hAnsi="Cambria Math"/>
+                              <w:i/>
+                            </w:rPr>
+                          </m:ctrlPr>
+                        </m:sSubPr>
+                        <m:e>
+                          <m:r>
+                            <w:rPr>
+                              <w:rFonts w:ascii="Cambria Math" w:eastAsiaTheme="minorEastAsia" w:hAnsi="Cambria Math"/>
+                            </w:rPr>
+                            <m:t>x</m:t>
+                          </m:r>
+                        </m:e>
+                        <m:sub>
+                          <m:r>
+                            <w:rPr>
+                              <w:rFonts w:ascii="Cambria Math" w:eastAsiaTheme="minorEastAsia" w:hAnsi="Cambria Math"/>
+                            </w:rPr>
+                            <m:t>1</m:t>
+                          </m:r>
+                        </m:sub>
+                      </m:sSub>
+                    </m:e>
+                  </m:d>
+                </m:sub>
+              </m:sSub>
+              <m:d>
+                <m:dPr>
+                  <m:ctrlPr>
+                    <w:rPr>
+                      <w:rFonts w:ascii="Cambria Math" w:eastAsiaTheme="minorEastAsia" w:hAnsi="Cambria Math"/>
+                      <w:i/>
+                    </w:rPr>
+                  </m:ctrlPr>
+                </m:dPr>
+                <m:e>
+                  <m:sSub>
+                    <m:sSubPr>
+                      <m:ctrlPr>
+                        <w:rPr>
+                          <w:rFonts w:ascii="Cambria Math" w:eastAsiaTheme="minorEastAsia" w:hAnsi="Cambria Math"/>
+                          <w:i/>
+                        </w:rPr>
+                      </m:ctrlPr>
+                    </m:sSubPr>
+                    <m:e>
+                      <m:r>
+                        <w:rPr>
+                          <w:rFonts w:ascii="Cambria Math" w:eastAsiaTheme="minorEastAsia" w:hAnsi="Cambria Math"/>
+                        </w:rPr>
+                        <m:t>x</m:t>
+                      </m:r>
+                    </m:e>
+                    <m:sub>
+                      <m:r>
+                        <w:rPr>
+                          <w:rFonts w:ascii="Cambria Math" w:eastAsiaTheme="minorEastAsia" w:hAnsi="Cambria Math"/>
+                        </w:rPr>
+                        <m:t>1</m:t>
+                      </m:r>
+                    </m:sub>
+                  </m:sSub>
+                </m:e>
+              </m:d>
+              <m:r>
+                <w:rPr>
+                  <w:rFonts w:ascii="Cambria Math" w:eastAsiaTheme="minorEastAsia" w:hAnsi="Cambria Math"/>
+                </w:rPr>
+                <m:t>,</m:t>
+              </m:r>
+              <m:sSub>
+                <m:sSubPr>
+                  <m:ctrlPr>
+                    <w:rPr>
+                      <w:rFonts w:ascii="Cambria Math" w:eastAsiaTheme="minorEastAsia" w:hAnsi="Cambria Math"/>
+                      <w:i/>
+                    </w:rPr>
+                  </m:ctrlPr>
+                </m:sSubPr>
+                <m:e>
+                  <m:r>
+                    <w:rPr>
+                      <w:rFonts w:ascii="Cambria Math" w:eastAsiaTheme="minorEastAsia" w:hAnsi="Cambria Math"/>
+                    </w:rPr>
+                    <m:t>g</m:t>
+                  </m:r>
+                </m:e>
+                <m:sub>
+                  <m:d>
+                    <m:dPr>
+                      <m:begChr m:val="|"/>
+                      <m:endChr m:val="|"/>
+                      <m:ctrlPr>
+                        <w:rPr>
+                          <w:rFonts w:ascii="Cambria Math" w:eastAsiaTheme="minorEastAsia" w:hAnsi="Cambria Math"/>
+                          <w:i/>
+                        </w:rPr>
+                      </m:ctrlPr>
+                    </m:dPr>
+                    <m:e>
+                      <m:sSub>
+                        <m:sSubPr>
+                          <m:ctrlPr>
+                            <w:rPr>
+                              <w:rFonts w:ascii="Cambria Math" w:eastAsiaTheme="minorEastAsia" w:hAnsi="Cambria Math"/>
+                              <w:i/>
+                            </w:rPr>
+                          </m:ctrlPr>
+                        </m:sSubPr>
+                        <m:e>
+                          <m:r>
+                            <w:rPr>
+                              <w:rFonts w:ascii="Cambria Math" w:eastAsiaTheme="minorEastAsia" w:hAnsi="Cambria Math"/>
+                            </w:rPr>
+                            <m:t>x</m:t>
+                          </m:r>
+                        </m:e>
+                        <m:sub>
+                          <m:r>
+                            <w:rPr>
+                              <w:rFonts w:ascii="Cambria Math" w:eastAsiaTheme="minorEastAsia" w:hAnsi="Cambria Math"/>
+                            </w:rPr>
+                            <m:t>2</m:t>
+                          </m:r>
+                        </m:sub>
+                      </m:sSub>
+                    </m:e>
+                  </m:d>
+                </m:sub>
+              </m:sSub>
+              <m:d>
+                <m:dPr>
+                  <m:ctrlPr>
+                    <w:rPr>
+                      <w:rFonts w:ascii="Cambria Math" w:eastAsiaTheme="minorEastAsia" w:hAnsi="Cambria Math"/>
+                      <w:i/>
+                    </w:rPr>
+                  </m:ctrlPr>
+                </m:dPr>
+                <m:e>
+                  <m:sSub>
+                    <m:sSubPr>
+                      <m:ctrlPr>
+                        <w:rPr>
+                          <w:rFonts w:ascii="Cambria Math" w:eastAsiaTheme="minorEastAsia" w:hAnsi="Cambria Math"/>
+                          <w:i/>
+                        </w:rPr>
+                      </m:ctrlPr>
+                    </m:sSubPr>
+                    <m:e>
+                      <m:r>
+                        <w:rPr>
+                          <w:rFonts w:ascii="Cambria Math" w:eastAsiaTheme="minorEastAsia" w:hAnsi="Cambria Math"/>
+                        </w:rPr>
+                        <m:t>x</m:t>
+                      </m:r>
+                    </m:e>
+                    <m:sub>
+                      <m:r>
+                        <w:rPr>
+                          <w:rFonts w:ascii="Cambria Math" w:eastAsiaTheme="minorEastAsia" w:hAnsi="Cambria Math"/>
+                        </w:rPr>
+                        <m:t>2</m:t>
+                      </m:r>
+                    </m:sub>
+                  </m:sSub>
+                </m:e>
+              </m:d>
+              <m:r>
+                <w:rPr>
+                  <w:rFonts w:ascii="Cambria Math" w:eastAsiaTheme="minorEastAsia" w:hAnsi="Cambria Math"/>
+                </w:rPr>
+                <m:t>,…,</m:t>
+              </m:r>
+              <m:sSub>
+                <m:sSubPr>
+                  <m:ctrlPr>
+                    <w:rPr>
+                      <w:rFonts w:ascii="Cambria Math" w:eastAsiaTheme="minorEastAsia" w:hAnsi="Cambria Math"/>
+                      <w:i/>
+                    </w:rPr>
+                  </m:ctrlPr>
+                </m:sSubPr>
+                <m:e>
+                  <m:r>
+                    <w:rPr>
+                      <w:rFonts w:ascii="Cambria Math" w:eastAsiaTheme="minorEastAsia" w:hAnsi="Cambria Math"/>
+                    </w:rPr>
+                    <m:t>g</m:t>
+                  </m:r>
+                </m:e>
+                <m:sub>
+                  <m:d>
+                    <m:dPr>
+                      <m:begChr m:val="|"/>
+                      <m:endChr m:val="|"/>
+                      <m:ctrlPr>
+                        <w:rPr>
+                          <w:rFonts w:ascii="Cambria Math" w:eastAsiaTheme="minorEastAsia" w:hAnsi="Cambria Math"/>
+                          <w:i/>
+                        </w:rPr>
+                      </m:ctrlPr>
+                    </m:dPr>
+                    <m:e>
+                      <m:sSub>
+                        <m:sSubPr>
+                          <m:ctrlPr>
+                            <w:rPr>
+                              <w:rFonts w:ascii="Cambria Math" w:eastAsiaTheme="minorEastAsia" w:hAnsi="Cambria Math"/>
+                              <w:i/>
+                            </w:rPr>
+                          </m:ctrlPr>
+                        </m:sSubPr>
+                        <m:e>
+                          <m:r>
+                            <w:rPr>
+                              <w:rFonts w:ascii="Cambria Math" w:eastAsiaTheme="minorEastAsia" w:hAnsi="Cambria Math"/>
+                            </w:rPr>
+                            <m:t>x</m:t>
+                          </m:r>
+                        </m:e>
+                        <m:sub>
+                          <m:r>
+                            <w:rPr>
+                              <w:rFonts w:ascii="Cambria Math" w:eastAsiaTheme="minorEastAsia" w:hAnsi="Cambria Math"/>
+                            </w:rPr>
+                            <m:t>n</m:t>
+                          </m:r>
+                        </m:sub>
+                      </m:sSub>
+                    </m:e>
+                  </m:d>
+                </m:sub>
+              </m:sSub>
+              <m:d>
+                <m:dPr>
+                  <m:ctrlPr>
+                    <w:rPr>
+                      <w:rFonts w:ascii="Cambria Math" w:eastAsiaTheme="minorEastAsia" w:hAnsi="Cambria Math"/>
+                      <w:i/>
+                    </w:rPr>
+                  </m:ctrlPr>
+                </m:dPr>
+                <m:e>
+                  <m:sSub>
+                    <m:sSubPr>
+                      <m:ctrlPr>
+                        <w:rPr>
+                          <w:rFonts w:ascii="Cambria Math" w:eastAsiaTheme="minorEastAsia" w:hAnsi="Cambria Math"/>
+                          <w:i/>
+                        </w:rPr>
+                      </m:ctrlPr>
+                    </m:sSubPr>
+                    <m:e>
+                      <m:r>
+                        <w:rPr>
+                          <w:rFonts w:ascii="Cambria Math" w:eastAsiaTheme="minorEastAsia" w:hAnsi="Cambria Math"/>
+                        </w:rPr>
+                        <m:t>x</m:t>
+                      </m:r>
+                    </m:e>
+                    <m:sub>
+                      <m:r>
+                        <w:rPr>
+                          <w:rFonts w:ascii="Cambria Math" w:eastAsiaTheme="minorEastAsia" w:hAnsi="Cambria Math"/>
+                        </w:rPr>
+                        <m:t>n</m:t>
+                      </m:r>
+                    </m:sub>
+                  </m:sSub>
+                </m:e>
+              </m:d>
+            </m:e>
+          </m:d>
+        </m:oMath>
+      </m:oMathPara>
+    </w:p>
+    <w:p>
+      <w:pPr>
+        <w:pStyle w:val="ListParagraph"/>
+        <w:bidi/>
+        <w:ind w:left="1080"/>
+        <w:rPr>
+          <w:rFonts w:eastAsiaTheme="minorEastAsia" w:hint="cs"/>
+          <w:rtl/>
+        </w:rPr>
+      </w:pPr>
+      <w:r>
+        <w:rPr>
+          <w:rFonts w:eastAsiaTheme="minorEastAsia" w:hint="cs"/>
+          <w:rtl/>
+        </w:rPr>
+        <w:t>ולאחר מכן נקבל תוצאה שתואמת את המבנה של סעיף א' ונקבל את הפתרון לשאלה באותה הדרך כמו שקיבלנו בסעיף א'.</w:t>
+      </w:r>
     </w:p>
     <w:sectPr>
       <w:pgSz w:w="12240" w:h="15840"/>

</xml_diff>